<commit_message>
Conclusao da analise concorrencial
</commit_message>
<xml_diff>
--- a/Documentos/Planeamento.docx
+++ b/Documentos/Planeamento.docx
@@ -1,6 +1,6 @@
 
 <file path=word/document.xml><?xml version="1.0" encoding="utf-8"?>
-<w:document xmlns:wpc="http://schemas.microsoft.com/office/word/2010/wordprocessingCanvas" xmlns:cx="http://schemas.microsoft.com/office/drawing/2014/chartex" xmlns:cx1="http://schemas.microsoft.com/office/drawing/2015/9/8/chartex" xmlns:cx2="http://schemas.microsoft.com/office/drawing/2015/10/21/chartex" xmlns:cx3="http://schemas.microsoft.com/office/drawing/2016/5/9/chartex" xmlns:cx4="http://schemas.microsoft.com/office/drawing/2016/5/10/chartex" xmlns:cx5="http://schemas.microsoft.com/office/drawing/2016/5/11/chartex" xmlns:cx6="http://schemas.microsoft.com/office/drawing/2016/5/12/chartex" xmlns:cx7="http://schemas.microsoft.com/office/drawing/2016/5/13/chartex" xmlns:cx8="http://schemas.microsoft.com/office/drawing/2016/5/14/chartex" xmlns:mc="http://schemas.openxmlformats.org/markup-compatibility/2006" xmlns:aink="http://schemas.microsoft.com/office/drawing/2016/ink" xmlns:am3d="http://schemas.microsoft.com/office/drawing/2017/model3d" xmlns:o="urn:schemas-microsoft-com:office:office" xmlns:r="http://schemas.openxmlformats.org/officeDocument/2006/relationships" xmlns:m="http://schemas.openxmlformats.org/officeDocument/2006/math" xmlns:v="urn:schemas-microsoft-com:vml" xmlns:wp14="http://schemas.microsoft.com/office/word/2010/wordprocessingDrawing" xmlns:wp="http://schemas.openxmlformats.org/drawingml/2006/wordprocessingDrawing" xmlns:w10="urn:schemas-microsoft-com:office:word" xmlns:w="http://schemas.openxmlformats.org/wordprocessingml/2006/main" xmlns:w14="http://schemas.microsoft.com/office/word/2010/wordml" xmlns:w15="http://schemas.microsoft.com/office/word/2012/wordml" xmlns:w16cid="http://schemas.microsoft.com/office/word/2016/wordml/cid" xmlns:w16se="http://schemas.microsoft.com/office/word/2015/wordml/symex" xmlns:wpg="http://schemas.microsoft.com/office/word/2010/wordprocessingGroup" xmlns:wpi="http://schemas.microsoft.com/office/word/2010/wordprocessingInk" xmlns:wne="http://schemas.microsoft.com/office/word/2006/wordml" xmlns:wps="http://schemas.microsoft.com/office/word/2010/wordprocessingShape" mc:Ignorable="w14 w15 w16se w16cid wp14">
+<w:document xmlns:wpc="http://schemas.microsoft.com/office/word/2010/wordprocessingCanvas" xmlns:cx="http://schemas.microsoft.com/office/drawing/2014/chartex" xmlns:cx1="http://schemas.microsoft.com/office/drawing/2015/9/8/chartex" xmlns:cx2="http://schemas.microsoft.com/office/drawing/2015/10/21/chartex" xmlns:cx3="http://schemas.microsoft.com/office/drawing/2016/5/9/chartex" xmlns:cx4="http://schemas.microsoft.com/office/drawing/2016/5/10/chartex" xmlns:cx5="http://schemas.microsoft.com/office/drawing/2016/5/11/chartex" xmlns:cx6="http://schemas.microsoft.com/office/drawing/2016/5/12/chartex" xmlns:cx7="http://schemas.microsoft.com/office/drawing/2016/5/13/chartex" xmlns:cx8="http://schemas.microsoft.com/office/drawing/2016/5/14/chartex" xmlns:mc="http://schemas.openxmlformats.org/markup-compatibility/2006" xmlns:aink="http://schemas.microsoft.com/office/drawing/2016/ink" xmlns:am3d="http://schemas.microsoft.com/office/drawing/2017/model3d" xmlns:o="urn:schemas-microsoft-com:office:office" xmlns:r="http://schemas.openxmlformats.org/officeDocument/2006/relationships" xmlns:m="http://schemas.openxmlformats.org/officeDocument/2006/math" xmlns:v="urn:schemas-microsoft-com:vml" xmlns:wp14="http://schemas.microsoft.com/office/word/2010/wordprocessingDrawing" xmlns:wp="http://schemas.openxmlformats.org/drawingml/2006/wordprocessingDrawing" xmlns:w10="urn:schemas-microsoft-com:office:word" xmlns:w="http://schemas.openxmlformats.org/wordprocessingml/2006/main" xmlns:w14="http://schemas.microsoft.com/office/word/2010/wordml" xmlns:w15="http://schemas.microsoft.com/office/word/2012/wordml" xmlns:w16cex="http://schemas.microsoft.com/office/word/2018/wordml/cex" xmlns:w16cid="http://schemas.microsoft.com/office/word/2016/wordml/cid" xmlns:w16="http://schemas.microsoft.com/office/word/2018/wordml" xmlns:w16se="http://schemas.microsoft.com/office/word/2015/wordml/symex" xmlns:wpg="http://schemas.microsoft.com/office/word/2010/wordprocessingGroup" xmlns:wpi="http://schemas.microsoft.com/office/word/2010/wordprocessingInk" xmlns:wne="http://schemas.microsoft.com/office/word/2006/wordml" xmlns:wps="http://schemas.microsoft.com/office/word/2010/wordprocessingShape" mc:Ignorable="w14 w15 w16se w16cid w16 w16cex wp14">
   <w:body>
     <w:p>
       <w:pPr>
@@ -484,8 +484,6 @@
         </w:rPr>
         <w:br w:type="page"/>
       </w:r>
-      <w:bookmarkStart w:id="0" w:name="_GoBack"/>
-      <w:bookmarkEnd w:id="0"/>
     </w:p>
     <w:p>
       <w:pPr>
@@ -531,7 +529,7 @@
           <w:szCs w:val="36"/>
         </w:rPr>
       </w:pPr>
-      <w:bookmarkStart w:id="1" w:name="_Hlk51861341"/>
+      <w:bookmarkStart w:id="0" w:name="_Hlk51861341"/>
       <w:r>
         <w:rPr>
           <w:rFonts w:ascii="Times New Roman" w:hAnsi="Times New Roman"/>
@@ -551,7 +549,7 @@
         <w:t>s Diretos</w:t>
       </w:r>
     </w:p>
-    <w:bookmarkEnd w:id="1"/>
+    <w:bookmarkEnd w:id="0"/>
     <w:p>
       <w:pPr>
         <w:pStyle w:val="PargrafodaLista"/>
@@ -601,6 +599,7 @@
       <w:r>
         <w:rPr>
           <w:rFonts w:ascii="Times New Roman" w:hAnsi="Times New Roman"/>
+          <w:noProof/>
           <w:sz w:val="32"/>
           <w:szCs w:val="32"/>
         </w:rPr>
@@ -769,16 +768,14 @@
         </w:rPr>
         <w:t xml:space="preserve"> e com pagamento integrado disponível em </w:t>
       </w:r>
-      <w:proofErr w:type="gramStart"/>
-      <w:r>
-        <w:rPr>
-          <w:rFonts w:ascii="Times New Roman" w:hAnsi="Times New Roman"/>
-          <w:sz w:val="32"/>
-          <w:szCs w:val="32"/>
-        </w:rPr>
-        <w:t>varias</w:t>
-      </w:r>
-      <w:proofErr w:type="gramEnd"/>
+      <w:r>
+        <w:rPr>
+          <w:rFonts w:ascii="Times New Roman" w:hAnsi="Times New Roman"/>
+          <w:sz w:val="32"/>
+          <w:szCs w:val="32"/>
+        </w:rPr>
+        <w:t>várias</w:t>
+      </w:r>
       <w:r>
         <w:rPr>
           <w:rFonts w:ascii="Times New Roman" w:hAnsi="Times New Roman"/>
@@ -826,6 +823,7 @@
           <w:rFonts w:ascii="Times New Roman" w:hAnsi="Times New Roman"/>
           <w:b/>
           <w:bCs/>
+          <w:noProof/>
           <w:sz w:val="36"/>
           <w:szCs w:val="36"/>
         </w:rPr>
@@ -1055,6 +1053,7 @@
           <w:rFonts w:ascii="Times New Roman" w:hAnsi="Times New Roman"/>
           <w:b/>
           <w:bCs/>
+          <w:noProof/>
           <w:sz w:val="36"/>
           <w:szCs w:val="36"/>
         </w:rPr>
@@ -1188,23 +1187,7 @@
           <w:sz w:val="32"/>
           <w:szCs w:val="32"/>
         </w:rPr>
-        <w:t xml:space="preserve"> e com pagamento integrado disponível em </w:t>
-      </w:r>
-      <w:r>
-        <w:rPr>
-          <w:rFonts w:ascii="Times New Roman" w:hAnsi="Times New Roman"/>
-          <w:sz w:val="32"/>
-          <w:szCs w:val="32"/>
-        </w:rPr>
-        <w:t>várias</w:t>
-      </w:r>
-      <w:r>
-        <w:rPr>
-          <w:rFonts w:ascii="Times New Roman" w:hAnsi="Times New Roman"/>
-          <w:sz w:val="32"/>
-          <w:szCs w:val="32"/>
-        </w:rPr>
-        <w:t xml:space="preserve"> linguagens</w:t>
+        <w:t xml:space="preserve"> e com pagamento integrado disponível em várias linguagens</w:t>
       </w:r>
       <w:r>
         <w:rPr>
@@ -1217,7 +1200,6 @@
     </w:p>
     <w:p>
       <w:pPr>
-        <w:pStyle w:val="PargrafodaLista"/>
         <w:spacing w:line="360" w:lineRule="auto"/>
         <w:rPr>
           <w:rFonts w:ascii="Times New Roman" w:hAnsi="Times New Roman"/>
@@ -1228,19 +1210,778 @@
         </w:rPr>
       </w:pPr>
     </w:p>
-    <w:p>
-      <w:pPr>
-        <w:pStyle w:val="PargrafodaLista"/>
-        <w:spacing w:line="360" w:lineRule="auto"/>
-        <w:rPr>
-          <w:rFonts w:ascii="Times New Roman" w:hAnsi="Times New Roman"/>
-          <w:b/>
-          <w:bCs/>
-          <w:sz w:val="36"/>
-          <w:szCs w:val="36"/>
-        </w:rPr>
-      </w:pPr>
-    </w:p>
+    <w:tbl>
+      <w:tblPr>
+        <w:tblStyle w:val="ListaMdia2-Cor1"/>
+        <w:tblW w:w="4231" w:type="pct"/>
+        <w:tblInd w:w="726" w:type="dxa"/>
+        <w:tblLook w:val="04A0" w:firstRow="1" w:lastRow="0" w:firstColumn="1" w:lastColumn="0" w:noHBand="0" w:noVBand="1"/>
+      </w:tblPr>
+      <w:tblGrid>
+        <w:gridCol w:w="2139"/>
+        <w:gridCol w:w="1443"/>
+        <w:gridCol w:w="1444"/>
+        <w:gridCol w:w="1446"/>
+        <w:gridCol w:w="1448"/>
+      </w:tblGrid>
+      <w:tr>
+        <w:trPr>
+          <w:cnfStyle w:val="100000000000" w:firstRow="1" w:lastRow="0" w:firstColumn="0" w:lastColumn="0" w:oddVBand="0" w:evenVBand="0" w:oddHBand="0" w:evenHBand="0" w:firstRowFirstColumn="0" w:firstRowLastColumn="0" w:lastRowFirstColumn="0" w:lastRowLastColumn="0"/>
+        </w:trPr>
+        <w:tc>
+          <w:tcPr>
+            <w:cnfStyle w:val="001000000100" w:firstRow="0" w:lastRow="0" w:firstColumn="1" w:lastColumn="0" w:oddVBand="0" w:evenVBand="0" w:oddHBand="0" w:evenHBand="0" w:firstRowFirstColumn="1" w:firstRowLastColumn="0" w:lastRowFirstColumn="0" w:lastRowLastColumn="0"/>
+            <w:tcW w:w="1049" w:type="pct"/>
+            <w:noWrap/>
+          </w:tcPr>
+          <w:p>
+            <w:pPr>
+              <w:rPr>
+                <w:rFonts w:asciiTheme="minorHAnsi" w:eastAsiaTheme="minorEastAsia" w:hAnsiTheme="minorHAnsi" w:cstheme="minorBidi"/>
+                <w:color w:val="auto"/>
+                <w:sz w:val="22"/>
+                <w:szCs w:val="22"/>
+              </w:rPr>
+            </w:pPr>
+            <w:r>
+              <w:rPr>
+                <w:rFonts w:asciiTheme="minorHAnsi" w:eastAsiaTheme="minorEastAsia" w:hAnsiTheme="minorHAnsi" w:cstheme="minorBidi"/>
+                <w:color w:val="auto"/>
+                <w:sz w:val="22"/>
+                <w:szCs w:val="22"/>
+              </w:rPr>
+              <w:t>Funcionalidades</w:t>
+            </w:r>
+          </w:p>
+        </w:tc>
+        <w:tc>
+          <w:tcPr>
+            <w:tcW w:w="987" w:type="pct"/>
+          </w:tcPr>
+          <w:p>
+            <w:pPr>
+              <w:jc w:val="center"/>
+              <w:cnfStyle w:val="100000000000" w:firstRow="1" w:lastRow="0" w:firstColumn="0" w:lastColumn="0" w:oddVBand="0" w:evenVBand="0" w:oddHBand="0" w:evenHBand="0" w:firstRowFirstColumn="0" w:firstRowLastColumn="0" w:lastRowFirstColumn="0" w:lastRowLastColumn="0"/>
+              <w:rPr>
+                <w:rFonts w:asciiTheme="minorHAnsi" w:eastAsiaTheme="minorEastAsia" w:hAnsiTheme="minorHAnsi" w:cstheme="minorBidi"/>
+                <w:color w:val="auto"/>
+                <w:sz w:val="22"/>
+                <w:szCs w:val="22"/>
+              </w:rPr>
+            </w:pPr>
+            <w:proofErr w:type="spellStart"/>
+            <w:r>
+              <w:rPr>
+                <w:rFonts w:asciiTheme="minorHAnsi" w:eastAsiaTheme="minorEastAsia" w:hAnsiTheme="minorHAnsi" w:cstheme="minorBidi"/>
+                <w:color w:val="auto"/>
+                <w:sz w:val="22"/>
+                <w:szCs w:val="22"/>
+              </w:rPr>
+              <w:t>Menuapp</w:t>
+            </w:r>
+            <w:proofErr w:type="spellEnd"/>
+          </w:p>
+        </w:tc>
+        <w:tc>
+          <w:tcPr>
+            <w:tcW w:w="987" w:type="pct"/>
+          </w:tcPr>
+          <w:p>
+            <w:pPr>
+              <w:jc w:val="center"/>
+              <w:cnfStyle w:val="100000000000" w:firstRow="1" w:lastRow="0" w:firstColumn="0" w:lastColumn="0" w:oddVBand="0" w:evenVBand="0" w:oddHBand="0" w:evenHBand="0" w:firstRowFirstColumn="0" w:firstRowLastColumn="0" w:lastRowFirstColumn="0" w:lastRowLastColumn="0"/>
+              <w:rPr>
+                <w:rFonts w:asciiTheme="minorHAnsi" w:eastAsiaTheme="minorEastAsia" w:hAnsiTheme="minorHAnsi" w:cstheme="minorBidi"/>
+                <w:color w:val="auto"/>
+                <w:sz w:val="22"/>
+                <w:szCs w:val="22"/>
+              </w:rPr>
+            </w:pPr>
+            <w:r>
+              <w:rPr>
+                <w:rFonts w:asciiTheme="minorHAnsi" w:eastAsiaTheme="minorEastAsia" w:hAnsiTheme="minorHAnsi" w:cstheme="minorBidi"/>
+                <w:color w:val="auto"/>
+                <w:sz w:val="22"/>
+                <w:szCs w:val="22"/>
+              </w:rPr>
+              <w:t>Menu</w:t>
+            </w:r>
+          </w:p>
+        </w:tc>
+        <w:tc>
+          <w:tcPr>
+            <w:tcW w:w="988" w:type="pct"/>
+          </w:tcPr>
+          <w:p>
+            <w:pPr>
+              <w:jc w:val="center"/>
+              <w:cnfStyle w:val="100000000000" w:firstRow="1" w:lastRow="0" w:firstColumn="0" w:lastColumn="0" w:oddVBand="0" w:evenVBand="0" w:oddHBand="0" w:evenHBand="0" w:firstRowFirstColumn="0" w:firstRowLastColumn="0" w:lastRowFirstColumn="0" w:lastRowLastColumn="0"/>
+              <w:rPr>
+                <w:rFonts w:asciiTheme="minorHAnsi" w:eastAsiaTheme="minorEastAsia" w:hAnsiTheme="minorHAnsi" w:cstheme="minorBidi"/>
+                <w:color w:val="auto"/>
+                <w:sz w:val="22"/>
+                <w:szCs w:val="22"/>
+              </w:rPr>
+            </w:pPr>
+            <w:proofErr w:type="spellStart"/>
+            <w:r>
+              <w:rPr>
+                <w:rFonts w:asciiTheme="minorHAnsi" w:eastAsiaTheme="minorEastAsia" w:hAnsiTheme="minorHAnsi" w:cstheme="minorBidi"/>
+                <w:color w:val="auto"/>
+                <w:sz w:val="22"/>
+                <w:szCs w:val="22"/>
+              </w:rPr>
+              <w:t>Easy</w:t>
+            </w:r>
+            <w:proofErr w:type="spellEnd"/>
+            <w:r>
+              <w:rPr>
+                <w:rFonts w:asciiTheme="minorHAnsi" w:eastAsiaTheme="minorEastAsia" w:hAnsiTheme="minorHAnsi" w:cstheme="minorBidi"/>
+                <w:color w:val="auto"/>
+                <w:sz w:val="22"/>
+                <w:szCs w:val="22"/>
+              </w:rPr>
+              <w:t xml:space="preserve"> </w:t>
+            </w:r>
+            <w:proofErr w:type="spellStart"/>
+            <w:r>
+              <w:rPr>
+                <w:rFonts w:asciiTheme="minorHAnsi" w:eastAsiaTheme="minorEastAsia" w:hAnsiTheme="minorHAnsi" w:cstheme="minorBidi"/>
+                <w:color w:val="auto"/>
+                <w:sz w:val="22"/>
+                <w:szCs w:val="22"/>
+              </w:rPr>
+              <w:t>Easy</w:t>
+            </w:r>
+            <w:proofErr w:type="spellEnd"/>
+            <w:r>
+              <w:rPr>
+                <w:rFonts w:asciiTheme="minorHAnsi" w:eastAsiaTheme="minorEastAsia" w:hAnsiTheme="minorHAnsi" w:cstheme="minorBidi"/>
+                <w:color w:val="auto"/>
+                <w:sz w:val="22"/>
+                <w:szCs w:val="22"/>
+              </w:rPr>
+              <w:t xml:space="preserve"> apps</w:t>
+            </w:r>
+          </w:p>
+        </w:tc>
+        <w:tc>
+          <w:tcPr>
+            <w:tcW w:w="989" w:type="pct"/>
+          </w:tcPr>
+          <w:p>
+            <w:pPr>
+              <w:jc w:val="center"/>
+              <w:cnfStyle w:val="100000000000" w:firstRow="1" w:lastRow="0" w:firstColumn="0" w:lastColumn="0" w:oddVBand="0" w:evenVBand="0" w:oddHBand="0" w:evenHBand="0" w:firstRowFirstColumn="0" w:firstRowLastColumn="0" w:lastRowFirstColumn="0" w:lastRowLastColumn="0"/>
+              <w:rPr>
+                <w:rFonts w:asciiTheme="minorHAnsi" w:eastAsiaTheme="minorEastAsia" w:hAnsiTheme="minorHAnsi" w:cstheme="minorBidi"/>
+                <w:color w:val="auto"/>
+                <w:sz w:val="22"/>
+                <w:szCs w:val="22"/>
+              </w:rPr>
+            </w:pPr>
+            <w:r>
+              <w:rPr>
+                <w:rFonts w:asciiTheme="minorHAnsi" w:eastAsiaTheme="minorEastAsia" w:hAnsiTheme="minorHAnsi" w:cstheme="minorBidi"/>
+                <w:color w:val="00B050"/>
+                <w:sz w:val="22"/>
+                <w:szCs w:val="22"/>
+              </w:rPr>
+              <w:t>Gestor restaurante</w:t>
+            </w:r>
+          </w:p>
+        </w:tc>
+      </w:tr>
+      <w:tr>
+        <w:trPr>
+          <w:cnfStyle w:val="000000100000" w:firstRow="0" w:lastRow="0" w:firstColumn="0" w:lastColumn="0" w:oddVBand="0" w:evenVBand="0" w:oddHBand="1" w:evenHBand="0" w:firstRowFirstColumn="0" w:firstRowLastColumn="0" w:lastRowFirstColumn="0" w:lastRowLastColumn="0"/>
+        </w:trPr>
+        <w:tc>
+          <w:tcPr>
+            <w:cnfStyle w:val="001000000000" w:firstRow="0" w:lastRow="0" w:firstColumn="1" w:lastColumn="0" w:oddVBand="0" w:evenVBand="0" w:oddHBand="0" w:evenHBand="0" w:firstRowFirstColumn="0" w:firstRowLastColumn="0" w:lastRowFirstColumn="0" w:lastRowLastColumn="0"/>
+            <w:tcW w:w="1049" w:type="pct"/>
+            <w:noWrap/>
+          </w:tcPr>
+          <w:p>
+            <w:pPr>
+              <w:rPr>
+                <w:rFonts w:asciiTheme="minorHAnsi" w:eastAsiaTheme="minorEastAsia" w:hAnsiTheme="minorHAnsi" w:cstheme="minorBidi"/>
+                <w:color w:val="auto"/>
+              </w:rPr>
+            </w:pPr>
+            <w:r>
+              <w:rPr>
+                <w:rFonts w:asciiTheme="minorHAnsi" w:eastAsiaTheme="minorEastAsia" w:hAnsiTheme="minorHAnsi" w:cstheme="minorBidi"/>
+                <w:color w:val="auto"/>
+              </w:rPr>
+              <w:t>Ementa</w:t>
+            </w:r>
+          </w:p>
+        </w:tc>
+        <w:tc>
+          <w:tcPr>
+            <w:tcW w:w="987" w:type="pct"/>
+          </w:tcPr>
+          <w:p>
+            <w:pPr>
+              <w:jc w:val="center"/>
+              <w:cnfStyle w:val="000000100000" w:firstRow="0" w:lastRow="0" w:firstColumn="0" w:lastColumn="0" w:oddVBand="0" w:evenVBand="0" w:oddHBand="1" w:evenHBand="0" w:firstRowFirstColumn="0" w:firstRowLastColumn="0" w:lastRowFirstColumn="0" w:lastRowLastColumn="0"/>
+              <w:rPr>
+                <w:rFonts w:ascii="Nirmala UI" w:eastAsiaTheme="minorEastAsia" w:hAnsi="Nirmala UI" w:cs="Nirmala UI"/>
+                <w:color w:val="auto"/>
+                <w:sz w:val="28"/>
+                <w:szCs w:val="28"/>
+              </w:rPr>
+            </w:pPr>
+            <w:r>
+              <w:rPr>
+                <w:rFonts w:ascii="Segoe UI Emoji" w:eastAsiaTheme="minorEastAsia" w:hAnsi="Segoe UI Emoji" w:cs="Segoe UI Emoji"/>
+                <w:color w:val="auto"/>
+              </w:rPr>
+              <w:t>✅</w:t>
+            </w:r>
+          </w:p>
+        </w:tc>
+        <w:tc>
+          <w:tcPr>
+            <w:tcW w:w="987" w:type="pct"/>
+          </w:tcPr>
+          <w:p>
+            <w:pPr>
+              <w:jc w:val="center"/>
+              <w:cnfStyle w:val="000000100000" w:firstRow="0" w:lastRow="0" w:firstColumn="0" w:lastColumn="0" w:oddVBand="0" w:evenVBand="0" w:oddHBand="1" w:evenHBand="0" w:firstRowFirstColumn="0" w:firstRowLastColumn="0" w:lastRowFirstColumn="0" w:lastRowLastColumn="0"/>
+              <w:rPr>
+                <w:rFonts w:asciiTheme="minorHAnsi" w:eastAsiaTheme="minorEastAsia" w:hAnsiTheme="minorHAnsi" w:cstheme="minorBidi"/>
+                <w:color w:val="auto"/>
+              </w:rPr>
+            </w:pPr>
+            <w:r>
+              <w:rPr>
+                <w:rFonts w:ascii="Segoe UI Emoji" w:eastAsiaTheme="minorEastAsia" w:hAnsi="Segoe UI Emoji" w:cs="Segoe UI Emoji"/>
+                <w:color w:val="auto"/>
+              </w:rPr>
+              <w:t>✅</w:t>
+            </w:r>
+          </w:p>
+        </w:tc>
+        <w:tc>
+          <w:tcPr>
+            <w:tcW w:w="988" w:type="pct"/>
+          </w:tcPr>
+          <w:p>
+            <w:pPr>
+              <w:jc w:val="center"/>
+              <w:cnfStyle w:val="000000100000" w:firstRow="0" w:lastRow="0" w:firstColumn="0" w:lastColumn="0" w:oddVBand="0" w:evenVBand="0" w:oddHBand="1" w:evenHBand="0" w:firstRowFirstColumn="0" w:firstRowLastColumn="0" w:lastRowFirstColumn="0" w:lastRowLastColumn="0"/>
+              <w:rPr>
+                <w:rFonts w:asciiTheme="minorHAnsi" w:eastAsiaTheme="minorEastAsia" w:hAnsiTheme="minorHAnsi" w:cstheme="minorBidi"/>
+                <w:color w:val="auto"/>
+              </w:rPr>
+            </w:pPr>
+            <w:r>
+              <w:rPr>
+                <w:rFonts w:ascii="Segoe UI Emoji" w:eastAsiaTheme="minorEastAsia" w:hAnsi="Segoe UI Emoji" w:cs="Segoe UI Emoji"/>
+                <w:color w:val="auto"/>
+              </w:rPr>
+              <w:t>✅</w:t>
+            </w:r>
+          </w:p>
+        </w:tc>
+        <w:tc>
+          <w:tcPr>
+            <w:tcW w:w="989" w:type="pct"/>
+          </w:tcPr>
+          <w:p>
+            <w:pPr>
+              <w:jc w:val="center"/>
+              <w:cnfStyle w:val="000000100000" w:firstRow="0" w:lastRow="0" w:firstColumn="0" w:lastColumn="0" w:oddVBand="0" w:evenVBand="0" w:oddHBand="1" w:evenHBand="0" w:firstRowFirstColumn="0" w:firstRowLastColumn="0" w:lastRowFirstColumn="0" w:lastRowLastColumn="0"/>
+              <w:rPr>
+                <w:rFonts w:asciiTheme="minorHAnsi" w:eastAsiaTheme="minorEastAsia" w:hAnsiTheme="minorHAnsi" w:cstheme="minorBidi"/>
+                <w:color w:val="auto"/>
+              </w:rPr>
+            </w:pPr>
+            <w:r>
+              <w:rPr>
+                <w:rFonts w:ascii="Segoe UI Emoji" w:eastAsiaTheme="minorEastAsia" w:hAnsi="Segoe UI Emoji" w:cs="Segoe UI Emoji"/>
+                <w:color w:val="auto"/>
+              </w:rPr>
+              <w:t>✅</w:t>
+            </w:r>
+          </w:p>
+        </w:tc>
+      </w:tr>
+      <w:tr>
+        <w:tc>
+          <w:tcPr>
+            <w:cnfStyle w:val="001000000000" w:firstRow="0" w:lastRow="0" w:firstColumn="1" w:lastColumn="0" w:oddVBand="0" w:evenVBand="0" w:oddHBand="0" w:evenHBand="0" w:firstRowFirstColumn="0" w:firstRowLastColumn="0" w:lastRowFirstColumn="0" w:lastRowLastColumn="0"/>
+            <w:tcW w:w="1049" w:type="pct"/>
+            <w:noWrap/>
+          </w:tcPr>
+          <w:p>
+            <w:pPr>
+              <w:rPr>
+                <w:rFonts w:asciiTheme="minorHAnsi" w:eastAsiaTheme="minorEastAsia" w:hAnsiTheme="minorHAnsi" w:cstheme="minorBidi"/>
+                <w:color w:val="auto"/>
+              </w:rPr>
+            </w:pPr>
+            <w:r>
+              <w:rPr>
+                <w:rFonts w:asciiTheme="minorHAnsi" w:eastAsiaTheme="minorEastAsia" w:hAnsiTheme="minorHAnsi" w:cstheme="minorBidi"/>
+                <w:color w:val="auto"/>
+              </w:rPr>
+              <w:t>Takeaway</w:t>
+            </w:r>
+          </w:p>
+        </w:tc>
+        <w:tc>
+          <w:tcPr>
+            <w:tcW w:w="987" w:type="pct"/>
+          </w:tcPr>
+          <w:p>
+            <w:pPr>
+              <w:jc w:val="center"/>
+              <w:cnfStyle w:val="000000000000" w:firstRow="0" w:lastRow="0" w:firstColumn="0" w:lastColumn="0" w:oddVBand="0" w:evenVBand="0" w:oddHBand="0" w:evenHBand="0" w:firstRowFirstColumn="0" w:firstRowLastColumn="0" w:lastRowFirstColumn="0" w:lastRowLastColumn="0"/>
+              <w:rPr>
+                <w:rFonts w:asciiTheme="minorHAnsi" w:eastAsiaTheme="minorEastAsia" w:hAnsiTheme="minorHAnsi" w:cstheme="minorBidi"/>
+                <w:color w:val="auto"/>
+              </w:rPr>
+            </w:pPr>
+            <w:r>
+              <w:rPr>
+                <w:rFonts w:ascii="Segoe UI Emoji" w:eastAsiaTheme="minorEastAsia" w:hAnsi="Segoe UI Emoji" w:cs="Segoe UI Emoji"/>
+                <w:color w:val="auto"/>
+              </w:rPr>
+              <w:t>❌</w:t>
+            </w:r>
+          </w:p>
+        </w:tc>
+        <w:tc>
+          <w:tcPr>
+            <w:tcW w:w="987" w:type="pct"/>
+          </w:tcPr>
+          <w:p>
+            <w:pPr>
+              <w:jc w:val="center"/>
+              <w:cnfStyle w:val="000000000000" w:firstRow="0" w:lastRow="0" w:firstColumn="0" w:lastColumn="0" w:oddVBand="0" w:evenVBand="0" w:oddHBand="0" w:evenHBand="0" w:firstRowFirstColumn="0" w:firstRowLastColumn="0" w:lastRowFirstColumn="0" w:lastRowLastColumn="0"/>
+              <w:rPr>
+                <w:rFonts w:asciiTheme="minorHAnsi" w:eastAsiaTheme="minorEastAsia" w:hAnsiTheme="minorHAnsi" w:cstheme="minorBidi"/>
+                <w:color w:val="auto"/>
+              </w:rPr>
+            </w:pPr>
+            <w:r>
+              <w:rPr>
+                <w:rFonts w:ascii="Segoe UI Emoji" w:eastAsiaTheme="minorEastAsia" w:hAnsi="Segoe UI Emoji" w:cs="Segoe UI Emoji"/>
+                <w:color w:val="auto"/>
+              </w:rPr>
+              <w:t>✅</w:t>
+            </w:r>
+          </w:p>
+        </w:tc>
+        <w:tc>
+          <w:tcPr>
+            <w:tcW w:w="988" w:type="pct"/>
+          </w:tcPr>
+          <w:p>
+            <w:pPr>
+              <w:jc w:val="center"/>
+              <w:cnfStyle w:val="000000000000" w:firstRow="0" w:lastRow="0" w:firstColumn="0" w:lastColumn="0" w:oddVBand="0" w:evenVBand="0" w:oddHBand="0" w:evenHBand="0" w:firstRowFirstColumn="0" w:firstRowLastColumn="0" w:lastRowFirstColumn="0" w:lastRowLastColumn="0"/>
+              <w:rPr>
+                <w:rFonts w:asciiTheme="minorHAnsi" w:eastAsiaTheme="minorEastAsia" w:hAnsiTheme="minorHAnsi" w:cstheme="minorBidi"/>
+                <w:color w:val="auto"/>
+              </w:rPr>
+            </w:pPr>
+            <w:r>
+              <w:rPr>
+                <w:rFonts w:ascii="Segoe UI Emoji" w:eastAsiaTheme="minorEastAsia" w:hAnsi="Segoe UI Emoji" w:cs="Segoe UI Emoji"/>
+                <w:color w:val="auto"/>
+              </w:rPr>
+              <w:t>✅</w:t>
+            </w:r>
+          </w:p>
+        </w:tc>
+        <w:tc>
+          <w:tcPr>
+            <w:tcW w:w="989" w:type="pct"/>
+          </w:tcPr>
+          <w:p>
+            <w:pPr>
+              <w:jc w:val="center"/>
+              <w:cnfStyle w:val="000000000000" w:firstRow="0" w:lastRow="0" w:firstColumn="0" w:lastColumn="0" w:oddVBand="0" w:evenVBand="0" w:oddHBand="0" w:evenHBand="0" w:firstRowFirstColumn="0" w:firstRowLastColumn="0" w:lastRowFirstColumn="0" w:lastRowLastColumn="0"/>
+              <w:rPr>
+                <w:rFonts w:asciiTheme="minorHAnsi" w:eastAsiaTheme="minorEastAsia" w:hAnsiTheme="minorHAnsi" w:cstheme="minorBidi"/>
+                <w:color w:val="auto"/>
+              </w:rPr>
+            </w:pPr>
+            <w:r>
+              <w:rPr>
+                <w:rFonts w:ascii="Segoe UI Emoji" w:eastAsiaTheme="minorEastAsia" w:hAnsi="Segoe UI Emoji" w:cs="Segoe UI Emoji"/>
+                <w:color w:val="auto"/>
+              </w:rPr>
+              <w:t>✅</w:t>
+            </w:r>
+          </w:p>
+        </w:tc>
+      </w:tr>
+      <w:tr>
+        <w:trPr>
+          <w:cnfStyle w:val="000000100000" w:firstRow="0" w:lastRow="0" w:firstColumn="0" w:lastColumn="0" w:oddVBand="0" w:evenVBand="0" w:oddHBand="1" w:evenHBand="0" w:firstRowFirstColumn="0" w:firstRowLastColumn="0" w:lastRowFirstColumn="0" w:lastRowLastColumn="0"/>
+        </w:trPr>
+        <w:tc>
+          <w:tcPr>
+            <w:cnfStyle w:val="001000000000" w:firstRow="0" w:lastRow="0" w:firstColumn="1" w:lastColumn="0" w:oddVBand="0" w:evenVBand="0" w:oddHBand="0" w:evenHBand="0" w:firstRowFirstColumn="0" w:firstRowLastColumn="0" w:lastRowFirstColumn="0" w:lastRowLastColumn="0"/>
+            <w:tcW w:w="1049" w:type="pct"/>
+            <w:noWrap/>
+          </w:tcPr>
+          <w:p>
+            <w:pPr>
+              <w:rPr>
+                <w:rFonts w:asciiTheme="minorHAnsi" w:eastAsiaTheme="minorEastAsia" w:hAnsiTheme="minorHAnsi" w:cstheme="minorBidi"/>
+                <w:color w:val="auto"/>
+              </w:rPr>
+            </w:pPr>
+            <w:r>
+              <w:rPr>
+                <w:rFonts w:asciiTheme="minorHAnsi" w:eastAsiaTheme="minorEastAsia" w:hAnsiTheme="minorHAnsi" w:cstheme="minorBidi"/>
+                <w:color w:val="auto"/>
+              </w:rPr>
+              <w:t>Reservas</w:t>
+            </w:r>
+          </w:p>
+        </w:tc>
+        <w:tc>
+          <w:tcPr>
+            <w:tcW w:w="987" w:type="pct"/>
+          </w:tcPr>
+          <w:p>
+            <w:pPr>
+              <w:jc w:val="center"/>
+              <w:cnfStyle w:val="000000100000" w:firstRow="0" w:lastRow="0" w:firstColumn="0" w:lastColumn="0" w:oddVBand="0" w:evenVBand="0" w:oddHBand="1" w:evenHBand="0" w:firstRowFirstColumn="0" w:firstRowLastColumn="0" w:lastRowFirstColumn="0" w:lastRowLastColumn="0"/>
+              <w:rPr>
+                <w:rFonts w:asciiTheme="minorHAnsi" w:eastAsiaTheme="minorEastAsia" w:hAnsiTheme="minorHAnsi" w:cstheme="minorBidi"/>
+                <w:color w:val="auto"/>
+              </w:rPr>
+            </w:pPr>
+            <w:r>
+              <w:rPr>
+                <w:rFonts w:ascii="Segoe UI Emoji" w:eastAsiaTheme="minorEastAsia" w:hAnsi="Segoe UI Emoji" w:cs="Segoe UI Emoji"/>
+                <w:color w:val="auto"/>
+              </w:rPr>
+              <w:t>❌</w:t>
+            </w:r>
+          </w:p>
+        </w:tc>
+        <w:tc>
+          <w:tcPr>
+            <w:tcW w:w="987" w:type="pct"/>
+          </w:tcPr>
+          <w:p>
+            <w:pPr>
+              <w:jc w:val="center"/>
+              <w:cnfStyle w:val="000000100000" w:firstRow="0" w:lastRow="0" w:firstColumn="0" w:lastColumn="0" w:oddVBand="0" w:evenVBand="0" w:oddHBand="1" w:evenHBand="0" w:firstRowFirstColumn="0" w:firstRowLastColumn="0" w:lastRowFirstColumn="0" w:lastRowLastColumn="0"/>
+              <w:rPr>
+                <w:rFonts w:asciiTheme="minorHAnsi" w:eastAsiaTheme="minorEastAsia" w:hAnsiTheme="minorHAnsi" w:cstheme="minorBidi"/>
+                <w:color w:val="auto"/>
+              </w:rPr>
+            </w:pPr>
+            <w:r>
+              <w:rPr>
+                <w:rFonts w:ascii="Segoe UI Emoji" w:eastAsiaTheme="minorEastAsia" w:hAnsi="Segoe UI Emoji" w:cs="Segoe UI Emoji"/>
+                <w:color w:val="auto"/>
+              </w:rPr>
+              <w:t>❌</w:t>
+            </w:r>
+          </w:p>
+        </w:tc>
+        <w:tc>
+          <w:tcPr>
+            <w:tcW w:w="988" w:type="pct"/>
+          </w:tcPr>
+          <w:p>
+            <w:pPr>
+              <w:jc w:val="center"/>
+              <w:cnfStyle w:val="000000100000" w:firstRow="0" w:lastRow="0" w:firstColumn="0" w:lastColumn="0" w:oddVBand="0" w:evenVBand="0" w:oddHBand="1" w:evenHBand="0" w:firstRowFirstColumn="0" w:firstRowLastColumn="0" w:lastRowFirstColumn="0" w:lastRowLastColumn="0"/>
+              <w:rPr>
+                <w:rFonts w:asciiTheme="minorHAnsi" w:eastAsiaTheme="minorEastAsia" w:hAnsiTheme="minorHAnsi" w:cstheme="minorBidi"/>
+                <w:color w:val="auto"/>
+              </w:rPr>
+            </w:pPr>
+            <w:r>
+              <w:rPr>
+                <w:rFonts w:ascii="Segoe UI Emoji" w:eastAsiaTheme="minorEastAsia" w:hAnsi="Segoe UI Emoji" w:cs="Segoe UI Emoji"/>
+                <w:color w:val="auto"/>
+              </w:rPr>
+              <w:t>✅</w:t>
+            </w:r>
+          </w:p>
+        </w:tc>
+        <w:tc>
+          <w:tcPr>
+            <w:tcW w:w="989" w:type="pct"/>
+          </w:tcPr>
+          <w:p>
+            <w:pPr>
+              <w:jc w:val="center"/>
+              <w:cnfStyle w:val="000000100000" w:firstRow="0" w:lastRow="0" w:firstColumn="0" w:lastColumn="0" w:oddVBand="0" w:evenVBand="0" w:oddHBand="1" w:evenHBand="0" w:firstRowFirstColumn="0" w:firstRowLastColumn="0" w:lastRowFirstColumn="0" w:lastRowLastColumn="0"/>
+              <w:rPr>
+                <w:rFonts w:asciiTheme="minorHAnsi" w:eastAsiaTheme="minorEastAsia" w:hAnsiTheme="minorHAnsi" w:cstheme="minorBidi"/>
+                <w:color w:val="auto"/>
+              </w:rPr>
+            </w:pPr>
+            <w:r>
+              <w:rPr>
+                <w:rFonts w:ascii="Segoe UI Emoji" w:eastAsiaTheme="minorEastAsia" w:hAnsi="Segoe UI Emoji" w:cs="Segoe UI Emoji"/>
+                <w:color w:val="auto"/>
+              </w:rPr>
+              <w:t>✅</w:t>
+            </w:r>
+          </w:p>
+        </w:tc>
+      </w:tr>
+      <w:tr>
+        <w:tc>
+          <w:tcPr>
+            <w:cnfStyle w:val="001000000000" w:firstRow="0" w:lastRow="0" w:firstColumn="1" w:lastColumn="0" w:oddVBand="0" w:evenVBand="0" w:oddHBand="0" w:evenHBand="0" w:firstRowFirstColumn="0" w:firstRowLastColumn="0" w:lastRowFirstColumn="0" w:lastRowLastColumn="0"/>
+            <w:tcW w:w="1049" w:type="pct"/>
+            <w:noWrap/>
+          </w:tcPr>
+          <w:p>
+            <w:pPr>
+              <w:rPr>
+                <w:rFonts w:asciiTheme="minorHAnsi" w:eastAsiaTheme="minorEastAsia" w:hAnsiTheme="minorHAnsi" w:cstheme="minorBidi"/>
+                <w:color w:val="auto"/>
+              </w:rPr>
+            </w:pPr>
+            <w:proofErr w:type="spellStart"/>
+            <w:r>
+              <w:rPr>
+                <w:rFonts w:asciiTheme="minorHAnsi" w:eastAsiaTheme="minorEastAsia" w:hAnsiTheme="minorHAnsi" w:cstheme="minorBidi"/>
+                <w:color w:val="auto"/>
+              </w:rPr>
+              <w:t>Horarios</w:t>
+            </w:r>
+            <w:proofErr w:type="spellEnd"/>
+            <w:r>
+              <w:rPr>
+                <w:rFonts w:asciiTheme="minorHAnsi" w:eastAsiaTheme="minorEastAsia" w:hAnsiTheme="minorHAnsi" w:cstheme="minorBidi"/>
+                <w:color w:val="auto"/>
+              </w:rPr>
+              <w:t xml:space="preserve"> </w:t>
+            </w:r>
+            <w:proofErr w:type="spellStart"/>
+            <w:r>
+              <w:rPr>
+                <w:rFonts w:asciiTheme="minorHAnsi" w:eastAsiaTheme="minorEastAsia" w:hAnsiTheme="minorHAnsi" w:cstheme="minorBidi"/>
+                <w:color w:val="auto"/>
+              </w:rPr>
+              <w:t>funcionarios</w:t>
+            </w:r>
+            <w:proofErr w:type="spellEnd"/>
+          </w:p>
+        </w:tc>
+        <w:tc>
+          <w:tcPr>
+            <w:tcW w:w="987" w:type="pct"/>
+          </w:tcPr>
+          <w:p>
+            <w:pPr>
+              <w:jc w:val="center"/>
+              <w:cnfStyle w:val="000000000000" w:firstRow="0" w:lastRow="0" w:firstColumn="0" w:lastColumn="0" w:oddVBand="0" w:evenVBand="0" w:oddHBand="0" w:evenHBand="0" w:firstRowFirstColumn="0" w:firstRowLastColumn="0" w:lastRowFirstColumn="0" w:lastRowLastColumn="0"/>
+              <w:rPr>
+                <w:rFonts w:asciiTheme="minorHAnsi" w:eastAsiaTheme="minorEastAsia" w:hAnsiTheme="minorHAnsi" w:cstheme="minorBidi"/>
+                <w:color w:val="auto"/>
+              </w:rPr>
+            </w:pPr>
+            <w:r>
+              <w:rPr>
+                <w:rFonts w:ascii="Segoe UI Emoji" w:eastAsiaTheme="minorEastAsia" w:hAnsi="Segoe UI Emoji" w:cs="Segoe UI Emoji"/>
+                <w:color w:val="auto"/>
+              </w:rPr>
+              <w:t>❌</w:t>
+            </w:r>
+          </w:p>
+        </w:tc>
+        <w:tc>
+          <w:tcPr>
+            <w:tcW w:w="987" w:type="pct"/>
+          </w:tcPr>
+          <w:p>
+            <w:pPr>
+              <w:jc w:val="center"/>
+              <w:cnfStyle w:val="000000000000" w:firstRow="0" w:lastRow="0" w:firstColumn="0" w:lastColumn="0" w:oddVBand="0" w:evenVBand="0" w:oddHBand="0" w:evenHBand="0" w:firstRowFirstColumn="0" w:firstRowLastColumn="0" w:lastRowFirstColumn="0" w:lastRowLastColumn="0"/>
+              <w:rPr>
+                <w:rFonts w:asciiTheme="minorHAnsi" w:eastAsiaTheme="minorEastAsia" w:hAnsiTheme="minorHAnsi" w:cstheme="minorBidi"/>
+                <w:color w:val="auto"/>
+              </w:rPr>
+            </w:pPr>
+            <w:r>
+              <w:rPr>
+                <w:rFonts w:ascii="Segoe UI Emoji" w:eastAsiaTheme="minorEastAsia" w:hAnsi="Segoe UI Emoji" w:cs="Segoe UI Emoji"/>
+                <w:color w:val="auto"/>
+              </w:rPr>
+              <w:t>❌</w:t>
+            </w:r>
+          </w:p>
+        </w:tc>
+        <w:tc>
+          <w:tcPr>
+            <w:tcW w:w="988" w:type="pct"/>
+          </w:tcPr>
+          <w:p>
+            <w:pPr>
+              <w:jc w:val="center"/>
+              <w:cnfStyle w:val="000000000000" w:firstRow="0" w:lastRow="0" w:firstColumn="0" w:lastColumn="0" w:oddVBand="0" w:evenVBand="0" w:oddHBand="0" w:evenHBand="0" w:firstRowFirstColumn="0" w:firstRowLastColumn="0" w:lastRowFirstColumn="0" w:lastRowLastColumn="0"/>
+              <w:rPr>
+                <w:rFonts w:asciiTheme="minorHAnsi" w:eastAsiaTheme="minorEastAsia" w:hAnsiTheme="minorHAnsi" w:cstheme="minorBidi"/>
+                <w:color w:val="auto"/>
+              </w:rPr>
+            </w:pPr>
+            <w:r>
+              <w:rPr>
+                <w:rFonts w:ascii="Segoe UI Emoji" w:eastAsiaTheme="minorEastAsia" w:hAnsi="Segoe UI Emoji" w:cs="Segoe UI Emoji"/>
+                <w:color w:val="auto"/>
+              </w:rPr>
+              <w:t>❌</w:t>
+            </w:r>
+          </w:p>
+        </w:tc>
+        <w:tc>
+          <w:tcPr>
+            <w:tcW w:w="989" w:type="pct"/>
+          </w:tcPr>
+          <w:p>
+            <w:pPr>
+              <w:jc w:val="center"/>
+              <w:cnfStyle w:val="000000000000" w:firstRow="0" w:lastRow="0" w:firstColumn="0" w:lastColumn="0" w:oddVBand="0" w:evenVBand="0" w:oddHBand="0" w:evenHBand="0" w:firstRowFirstColumn="0" w:firstRowLastColumn="0" w:lastRowFirstColumn="0" w:lastRowLastColumn="0"/>
+              <w:rPr>
+                <w:rFonts w:asciiTheme="minorHAnsi" w:eastAsiaTheme="minorEastAsia" w:hAnsiTheme="minorHAnsi" w:cstheme="minorBidi"/>
+                <w:color w:val="auto"/>
+              </w:rPr>
+            </w:pPr>
+            <w:r>
+              <w:rPr>
+                <w:rFonts w:ascii="Segoe UI Emoji" w:eastAsiaTheme="minorEastAsia" w:hAnsi="Segoe UI Emoji" w:cs="Segoe UI Emoji"/>
+                <w:color w:val="auto"/>
+              </w:rPr>
+              <w:t>✅</w:t>
+            </w:r>
+          </w:p>
+        </w:tc>
+      </w:tr>
+      <w:tr>
+        <w:trPr>
+          <w:cnfStyle w:val="000000100000" w:firstRow="0" w:lastRow="0" w:firstColumn="0" w:lastColumn="0" w:oddVBand="0" w:evenVBand="0" w:oddHBand="1" w:evenHBand="0" w:firstRowFirstColumn="0" w:firstRowLastColumn="0" w:lastRowFirstColumn="0" w:lastRowLastColumn="0"/>
+        </w:trPr>
+        <w:tc>
+          <w:tcPr>
+            <w:cnfStyle w:val="001000000000" w:firstRow="0" w:lastRow="0" w:firstColumn="1" w:lastColumn="0" w:oddVBand="0" w:evenVBand="0" w:oddHBand="0" w:evenHBand="0" w:firstRowFirstColumn="0" w:firstRowLastColumn="0" w:lastRowFirstColumn="0" w:lastRowLastColumn="0"/>
+            <w:tcW w:w="1049" w:type="pct"/>
+            <w:noWrap/>
+          </w:tcPr>
+          <w:p>
+            <w:pPr>
+              <w:rPr>
+                <w:rFonts w:asciiTheme="minorHAnsi" w:eastAsiaTheme="minorEastAsia" w:hAnsiTheme="minorHAnsi" w:cstheme="minorBidi"/>
+                <w:color w:val="auto"/>
+              </w:rPr>
+            </w:pPr>
+            <w:r>
+              <w:rPr>
+                <w:rFonts w:asciiTheme="minorHAnsi" w:eastAsiaTheme="minorEastAsia" w:hAnsiTheme="minorHAnsi" w:cstheme="minorBidi"/>
+                <w:color w:val="auto"/>
+              </w:rPr>
+              <w:t>Contactos</w:t>
+            </w:r>
+          </w:p>
+        </w:tc>
+        <w:tc>
+          <w:tcPr>
+            <w:tcW w:w="987" w:type="pct"/>
+          </w:tcPr>
+          <w:p>
+            <w:pPr>
+              <w:jc w:val="center"/>
+              <w:cnfStyle w:val="000000100000" w:firstRow="0" w:lastRow="0" w:firstColumn="0" w:lastColumn="0" w:oddVBand="0" w:evenVBand="0" w:oddHBand="1" w:evenHBand="0" w:firstRowFirstColumn="0" w:firstRowLastColumn="0" w:lastRowFirstColumn="0" w:lastRowLastColumn="0"/>
+              <w:rPr>
+                <w:rFonts w:asciiTheme="minorHAnsi" w:eastAsiaTheme="minorEastAsia" w:hAnsiTheme="minorHAnsi" w:cstheme="minorBidi"/>
+                <w:color w:val="auto"/>
+              </w:rPr>
+            </w:pPr>
+            <w:r>
+              <w:rPr>
+                <w:rFonts w:ascii="Segoe UI Emoji" w:eastAsiaTheme="minorEastAsia" w:hAnsi="Segoe UI Emoji" w:cs="Segoe UI Emoji"/>
+                <w:color w:val="auto"/>
+              </w:rPr>
+              <w:t>✅</w:t>
+            </w:r>
+          </w:p>
+        </w:tc>
+        <w:tc>
+          <w:tcPr>
+            <w:tcW w:w="987" w:type="pct"/>
+          </w:tcPr>
+          <w:p>
+            <w:pPr>
+              <w:jc w:val="center"/>
+              <w:cnfStyle w:val="000000100000" w:firstRow="0" w:lastRow="0" w:firstColumn="0" w:lastColumn="0" w:oddVBand="0" w:evenVBand="0" w:oddHBand="1" w:evenHBand="0" w:firstRowFirstColumn="0" w:firstRowLastColumn="0" w:lastRowFirstColumn="0" w:lastRowLastColumn="0"/>
+              <w:rPr>
+                <w:rFonts w:asciiTheme="minorHAnsi" w:eastAsiaTheme="minorEastAsia" w:hAnsiTheme="minorHAnsi" w:cstheme="minorBidi"/>
+                <w:color w:val="auto"/>
+              </w:rPr>
+            </w:pPr>
+            <w:r>
+              <w:rPr>
+                <w:rFonts w:ascii="Segoe UI Emoji" w:eastAsiaTheme="minorEastAsia" w:hAnsi="Segoe UI Emoji" w:cs="Segoe UI Emoji"/>
+                <w:color w:val="auto"/>
+              </w:rPr>
+              <w:t>❌</w:t>
+            </w:r>
+          </w:p>
+        </w:tc>
+        <w:tc>
+          <w:tcPr>
+            <w:tcW w:w="988" w:type="pct"/>
+          </w:tcPr>
+          <w:p>
+            <w:pPr>
+              <w:jc w:val="center"/>
+              <w:cnfStyle w:val="000000100000" w:firstRow="0" w:lastRow="0" w:firstColumn="0" w:lastColumn="0" w:oddVBand="0" w:evenVBand="0" w:oddHBand="1" w:evenHBand="0" w:firstRowFirstColumn="0" w:firstRowLastColumn="0" w:lastRowFirstColumn="0" w:lastRowLastColumn="0"/>
+              <w:rPr>
+                <w:rFonts w:asciiTheme="minorHAnsi" w:eastAsiaTheme="minorEastAsia" w:hAnsiTheme="minorHAnsi" w:cstheme="minorBidi"/>
+                <w:color w:val="auto"/>
+              </w:rPr>
+            </w:pPr>
+            <w:r>
+              <w:rPr>
+                <w:rFonts w:ascii="Segoe UI Emoji" w:eastAsiaTheme="minorEastAsia" w:hAnsi="Segoe UI Emoji" w:cs="Segoe UI Emoji"/>
+                <w:color w:val="auto"/>
+              </w:rPr>
+              <w:t>✅</w:t>
+            </w:r>
+          </w:p>
+        </w:tc>
+        <w:tc>
+          <w:tcPr>
+            <w:tcW w:w="989" w:type="pct"/>
+          </w:tcPr>
+          <w:p>
+            <w:pPr>
+              <w:jc w:val="center"/>
+              <w:cnfStyle w:val="000000100000" w:firstRow="0" w:lastRow="0" w:firstColumn="0" w:lastColumn="0" w:oddVBand="0" w:evenVBand="0" w:oddHBand="1" w:evenHBand="0" w:firstRowFirstColumn="0" w:firstRowLastColumn="0" w:lastRowFirstColumn="0" w:lastRowLastColumn="0"/>
+              <w:rPr>
+                <w:rFonts w:asciiTheme="minorHAnsi" w:eastAsiaTheme="minorEastAsia" w:hAnsiTheme="minorHAnsi" w:cstheme="minorBidi"/>
+                <w:color w:val="auto"/>
+              </w:rPr>
+            </w:pPr>
+            <w:r>
+              <w:rPr>
+                <w:rFonts w:ascii="Segoe UI Emoji" w:eastAsiaTheme="minorEastAsia" w:hAnsi="Segoe UI Emoji" w:cs="Segoe UI Emoji"/>
+                <w:color w:val="auto"/>
+              </w:rPr>
+              <w:t>✅</w:t>
+            </w:r>
+          </w:p>
+        </w:tc>
+      </w:tr>
+    </w:tbl>
     <w:p>
       <w:pPr>
         <w:spacing w:line="360" w:lineRule="auto"/>
@@ -1315,7 +2056,6 @@
           <w:sz w:val="36"/>
           <w:szCs w:val="36"/>
         </w:rPr>
-        <w:lastRenderedPageBreak/>
         <w:t>Levantamento de requisitos</w:t>
       </w:r>
     </w:p>
@@ -1651,25 +2391,7 @@
           <w:szCs w:val="32"/>
           <w:u w:val="single"/>
         </w:rPr>
-        <w:t xml:space="preserve">Requisitos </w:t>
-      </w:r>
-      <w:r>
-        <w:rPr>
-          <w:rFonts w:ascii="Times New Roman" w:hAnsi="Times New Roman"/>
-          <w:sz w:val="32"/>
-          <w:szCs w:val="32"/>
-          <w:u w:val="single"/>
-        </w:rPr>
-        <w:t>não f</w:t>
-      </w:r>
-      <w:r>
-        <w:rPr>
-          <w:rFonts w:ascii="Times New Roman" w:hAnsi="Times New Roman"/>
-          <w:sz w:val="32"/>
-          <w:szCs w:val="32"/>
-          <w:u w:val="single"/>
-        </w:rPr>
-        <w:t>uncionais:</w:t>
+        <w:t>Requisitos não funcionais:</w:t>
       </w:r>
     </w:p>
     <w:p>
@@ -1743,23 +2465,7 @@
           <w:sz w:val="32"/>
           <w:szCs w:val="32"/>
         </w:rPr>
-        <w:t xml:space="preserve"> ser encriptadas caso haja 1 ataque </w:t>
-      </w:r>
-      <w:r>
-        <w:rPr>
-          <w:rFonts w:ascii="Times New Roman" w:hAnsi="Times New Roman"/>
-          <w:sz w:val="32"/>
-          <w:szCs w:val="32"/>
-        </w:rPr>
-        <w:t>informático</w:t>
-      </w:r>
-      <w:r>
-        <w:rPr>
-          <w:rFonts w:ascii="Times New Roman" w:hAnsi="Times New Roman"/>
-          <w:sz w:val="32"/>
-          <w:szCs w:val="32"/>
-        </w:rPr>
-        <w:t xml:space="preserve"> a password tem que se manter protegida.</w:t>
+        <w:t xml:space="preserve"> ser encriptadas caso haja 1 ataque informático a password tem que se manter protegida.</w:t>
       </w:r>
     </w:p>
     <w:p>
@@ -1787,6 +2493,7 @@
           <w:sz w:val="32"/>
           <w:szCs w:val="32"/>
         </w:rPr>
+        <w:lastRenderedPageBreak/>
         <w:t xml:space="preserve">O site e aplicação tem </w:t>
       </w:r>
       <w:proofErr w:type="gramStart"/>
@@ -1805,23 +2512,7 @@
           <w:sz w:val="32"/>
           <w:szCs w:val="32"/>
         </w:rPr>
-        <w:t xml:space="preserve"> ser leve para garantir um desempenho </w:t>
-      </w:r>
-      <w:r>
-        <w:rPr>
-          <w:rFonts w:ascii="Times New Roman" w:hAnsi="Times New Roman"/>
-          <w:sz w:val="32"/>
-          <w:szCs w:val="32"/>
-        </w:rPr>
-        <w:t>rápido</w:t>
-      </w:r>
-      <w:r>
-        <w:rPr>
-          <w:rFonts w:ascii="Times New Roman" w:hAnsi="Times New Roman"/>
-          <w:sz w:val="32"/>
-          <w:szCs w:val="32"/>
-        </w:rPr>
-        <w:t>.</w:t>
+        <w:t xml:space="preserve"> ser leve para garantir um desempenho rápido.</w:t>
       </w:r>
     </w:p>
     <w:p>
@@ -1924,7 +2615,7 @@
 </file>
 
 <file path=word/numbering.xml><?xml version="1.0" encoding="utf-8"?>
-<w:numbering xmlns:wpc="http://schemas.microsoft.com/office/word/2010/wordprocessingCanvas" xmlns:cx="http://schemas.microsoft.com/office/drawing/2014/chartex" xmlns:cx1="http://schemas.microsoft.com/office/drawing/2015/9/8/chartex" xmlns:cx2="http://schemas.microsoft.com/office/drawing/2015/10/21/chartex" xmlns:cx3="http://schemas.microsoft.com/office/drawing/2016/5/9/chartex" xmlns:cx4="http://schemas.microsoft.com/office/drawing/2016/5/10/chartex" xmlns:cx5="http://schemas.microsoft.com/office/drawing/2016/5/11/chartex" xmlns:cx6="http://schemas.microsoft.com/office/drawing/2016/5/12/chartex" xmlns:cx7="http://schemas.microsoft.com/office/drawing/2016/5/13/chartex" xmlns:cx8="http://schemas.microsoft.com/office/drawing/2016/5/14/chartex" xmlns:mc="http://schemas.openxmlformats.org/markup-compatibility/2006" xmlns:aink="http://schemas.microsoft.com/office/drawing/2016/ink" xmlns:am3d="http://schemas.microsoft.com/office/drawing/2017/model3d" xmlns:o="urn:schemas-microsoft-com:office:office" xmlns:r="http://schemas.openxmlformats.org/officeDocument/2006/relationships" xmlns:m="http://schemas.openxmlformats.org/officeDocument/2006/math" xmlns:v="urn:schemas-microsoft-com:vml" xmlns:wp14="http://schemas.microsoft.com/office/word/2010/wordprocessingDrawing" xmlns:wp="http://schemas.openxmlformats.org/drawingml/2006/wordprocessingDrawing" xmlns:w10="urn:schemas-microsoft-com:office:word" xmlns:w="http://schemas.openxmlformats.org/wordprocessingml/2006/main" xmlns:w14="http://schemas.microsoft.com/office/word/2010/wordml" xmlns:w15="http://schemas.microsoft.com/office/word/2012/wordml" xmlns:w16cid="http://schemas.microsoft.com/office/word/2016/wordml/cid" xmlns:w16se="http://schemas.microsoft.com/office/word/2015/wordml/symex" xmlns:wpg="http://schemas.microsoft.com/office/word/2010/wordprocessingGroup" xmlns:wpi="http://schemas.microsoft.com/office/word/2010/wordprocessingInk" xmlns:wne="http://schemas.microsoft.com/office/word/2006/wordml" xmlns:wps="http://schemas.microsoft.com/office/word/2010/wordprocessingShape" mc:Ignorable="w14 w15 w16se w16cid wp14">
+<w:numbering xmlns:wpc="http://schemas.microsoft.com/office/word/2010/wordprocessingCanvas" xmlns:cx="http://schemas.microsoft.com/office/drawing/2014/chartex" xmlns:cx1="http://schemas.microsoft.com/office/drawing/2015/9/8/chartex" xmlns:cx2="http://schemas.microsoft.com/office/drawing/2015/10/21/chartex" xmlns:cx3="http://schemas.microsoft.com/office/drawing/2016/5/9/chartex" xmlns:cx4="http://schemas.microsoft.com/office/drawing/2016/5/10/chartex" xmlns:cx5="http://schemas.microsoft.com/office/drawing/2016/5/11/chartex" xmlns:cx6="http://schemas.microsoft.com/office/drawing/2016/5/12/chartex" xmlns:cx7="http://schemas.microsoft.com/office/drawing/2016/5/13/chartex" xmlns:cx8="http://schemas.microsoft.com/office/drawing/2016/5/14/chartex" xmlns:mc="http://schemas.openxmlformats.org/markup-compatibility/2006" xmlns:aink="http://schemas.microsoft.com/office/drawing/2016/ink" xmlns:am3d="http://schemas.microsoft.com/office/drawing/2017/model3d" xmlns:o="urn:schemas-microsoft-com:office:office" xmlns:r="http://schemas.openxmlformats.org/officeDocument/2006/relationships" xmlns:m="http://schemas.openxmlformats.org/officeDocument/2006/math" xmlns:v="urn:schemas-microsoft-com:vml" xmlns:wp14="http://schemas.microsoft.com/office/word/2010/wordprocessingDrawing" xmlns:wp="http://schemas.openxmlformats.org/drawingml/2006/wordprocessingDrawing" xmlns:w10="urn:schemas-microsoft-com:office:word" xmlns:w="http://schemas.openxmlformats.org/wordprocessingml/2006/main" xmlns:w14="http://schemas.microsoft.com/office/word/2010/wordml" xmlns:w15="http://schemas.microsoft.com/office/word/2012/wordml" xmlns:w16cex="http://schemas.microsoft.com/office/word/2018/wordml/cex" xmlns:w16cid="http://schemas.microsoft.com/office/word/2016/wordml/cid" xmlns:w16="http://schemas.microsoft.com/office/word/2018/wordml" xmlns:w16se="http://schemas.microsoft.com/office/word/2015/wordml/symex" xmlns:wpg="http://schemas.microsoft.com/office/word/2010/wordprocessingGroup" xmlns:wpi="http://schemas.microsoft.com/office/word/2010/wordprocessingInk" xmlns:wne="http://schemas.microsoft.com/office/word/2006/wordml" xmlns:wps="http://schemas.microsoft.com/office/word/2010/wordprocessingShape" mc:Ignorable="w14 w15 w16se w16cid w16 w16cex wp14">
   <w:abstractNum w:abstractNumId="0" w15:restartNumberingAfterBreak="0">
     <w:nsid w:val="0A905E92"/>
     <w:multiLevelType w:val="hybridMultilevel"/>
@@ -2393,7 +3084,7 @@
 </file>
 
 <file path=word/styles.xml><?xml version="1.0" encoding="utf-8"?>
-<w:styles xmlns:mc="http://schemas.openxmlformats.org/markup-compatibility/2006" xmlns:r="http://schemas.openxmlformats.org/officeDocument/2006/relationships" xmlns:w="http://schemas.openxmlformats.org/wordprocessingml/2006/main" xmlns:w14="http://schemas.microsoft.com/office/word/2010/wordml" xmlns:w15="http://schemas.microsoft.com/office/word/2012/wordml" xmlns:w16cid="http://schemas.microsoft.com/office/word/2016/wordml/cid" xmlns:w16se="http://schemas.microsoft.com/office/word/2015/wordml/symex" mc:Ignorable="w14 w15 w16se w16cid">
+<w:styles xmlns:mc="http://schemas.openxmlformats.org/markup-compatibility/2006" xmlns:r="http://schemas.openxmlformats.org/officeDocument/2006/relationships" xmlns:w="http://schemas.openxmlformats.org/wordprocessingml/2006/main" xmlns:w14="http://schemas.microsoft.com/office/word/2010/wordml" xmlns:w15="http://schemas.microsoft.com/office/word/2012/wordml" xmlns:w16cex="http://schemas.microsoft.com/office/word/2018/wordml/cex" xmlns:w16cid="http://schemas.microsoft.com/office/word/2016/wordml/cid" xmlns:w16="http://schemas.microsoft.com/office/word/2018/wordml" xmlns:w16se="http://schemas.microsoft.com/office/word/2015/wordml/symex" mc:Ignorable="w14 w15 w16se w16cid w16 w16cex">
   <w:docDefaults>
     <w:rPrDefault>
       <w:rPr>
@@ -2821,9 +3512,33 @@
       <w:szCs w:val="32"/>
     </w:rPr>
   </w:style>
+  <w:style w:type="paragraph" w:styleId="Ttulo2">
+    <w:name w:val="heading 2"/>
+    <w:basedOn w:val="Normal"/>
+    <w:next w:val="Normal"/>
+    <w:link w:val="Ttulo2Carter"/>
+    <w:uiPriority w:val="9"/>
+    <w:semiHidden/>
+    <w:unhideWhenUsed/>
+    <w:qFormat/>
+    <w:rsid w:val="006F28C9"/>
+    <w:pPr>
+      <w:keepNext/>
+      <w:keepLines/>
+      <w:spacing w:before="40" w:after="0"/>
+      <w:outlineLvl w:val="1"/>
+    </w:pPr>
+    <w:rPr>
+      <w:rFonts w:asciiTheme="majorHAnsi" w:eastAsiaTheme="majorEastAsia" w:hAnsiTheme="majorHAnsi" w:cstheme="majorBidi"/>
+      <w:color w:val="2F5496" w:themeColor="accent1" w:themeShade="BF"/>
+      <w:sz w:val="26"/>
+      <w:szCs w:val="26"/>
+    </w:rPr>
+  </w:style>
   <w:style w:type="character" w:default="1" w:styleId="Tipodeletrapredefinidodopargrafo">
     <w:name w:val="Default Paragraph Font"/>
     <w:uiPriority w:val="1"/>
+    <w:semiHidden/>
     <w:unhideWhenUsed/>
   </w:style>
   <w:style w:type="table" w:default="1" w:styleId="Tabelanormal">
@@ -2912,6 +3627,143 @@
       <w:ind w:left="720"/>
       <w:contextualSpacing/>
     </w:pPr>
+  </w:style>
+  <w:style w:type="table" w:styleId="ListaMdia2-Cor1">
+    <w:name w:val="Medium List 2 Accent 1"/>
+    <w:basedOn w:val="Tabelanormal"/>
+    <w:uiPriority w:val="66"/>
+    <w:rsid w:val="009E11C2"/>
+    <w:pPr>
+      <w:spacing w:after="0" w:line="240" w:lineRule="auto"/>
+    </w:pPr>
+    <w:rPr>
+      <w:rFonts w:asciiTheme="majorHAnsi" w:eastAsiaTheme="majorEastAsia" w:hAnsiTheme="majorHAnsi" w:cstheme="majorBidi"/>
+      <w:color w:val="000000" w:themeColor="text1"/>
+      <w:lang w:eastAsia="pt-PT"/>
+    </w:rPr>
+    <w:tblPr>
+      <w:tblStyleRowBandSize w:val="1"/>
+      <w:tblStyleColBandSize w:val="1"/>
+      <w:tblBorders>
+        <w:top w:val="single" w:sz="8" w:space="0" w:color="4472C4" w:themeColor="accent1"/>
+        <w:left w:val="single" w:sz="8" w:space="0" w:color="4472C4" w:themeColor="accent1"/>
+        <w:bottom w:val="single" w:sz="8" w:space="0" w:color="4472C4" w:themeColor="accent1"/>
+        <w:right w:val="single" w:sz="8" w:space="0" w:color="4472C4" w:themeColor="accent1"/>
+      </w:tblBorders>
+    </w:tblPr>
+    <w:tblStylePr w:type="firstRow">
+      <w:rPr>
+        <w:sz w:val="24"/>
+        <w:szCs w:val="24"/>
+      </w:rPr>
+      <w:tblPr/>
+      <w:tcPr>
+        <w:tcBorders>
+          <w:top w:val="nil"/>
+          <w:left w:val="nil"/>
+          <w:bottom w:val="single" w:sz="24" w:space="0" w:color="4472C4" w:themeColor="accent1"/>
+          <w:right w:val="nil"/>
+          <w:insideH w:val="nil"/>
+          <w:insideV w:val="nil"/>
+        </w:tcBorders>
+        <w:shd w:val="clear" w:color="auto" w:fill="FFFFFF" w:themeFill="background1"/>
+      </w:tcPr>
+    </w:tblStylePr>
+    <w:tblStylePr w:type="lastRow">
+      <w:tblPr/>
+      <w:tcPr>
+        <w:tcBorders>
+          <w:top w:val="single" w:sz="8" w:space="0" w:color="4472C4" w:themeColor="accent1"/>
+          <w:left w:val="nil"/>
+          <w:bottom w:val="nil"/>
+          <w:right w:val="nil"/>
+          <w:insideH w:val="nil"/>
+          <w:insideV w:val="nil"/>
+        </w:tcBorders>
+        <w:shd w:val="clear" w:color="auto" w:fill="FFFFFF" w:themeFill="background1"/>
+      </w:tcPr>
+    </w:tblStylePr>
+    <w:tblStylePr w:type="firstCol">
+      <w:tblPr/>
+      <w:tcPr>
+        <w:tcBorders>
+          <w:top w:val="nil"/>
+          <w:left w:val="nil"/>
+          <w:bottom w:val="nil"/>
+          <w:right w:val="single" w:sz="8" w:space="0" w:color="4472C4" w:themeColor="accent1"/>
+          <w:insideH w:val="nil"/>
+          <w:insideV w:val="nil"/>
+        </w:tcBorders>
+        <w:shd w:val="clear" w:color="auto" w:fill="FFFFFF" w:themeFill="background1"/>
+      </w:tcPr>
+    </w:tblStylePr>
+    <w:tblStylePr w:type="lastCol">
+      <w:tblPr/>
+      <w:tcPr>
+        <w:tcBorders>
+          <w:top w:val="nil"/>
+          <w:left w:val="single" w:sz="8" w:space="0" w:color="4472C4" w:themeColor="accent1"/>
+          <w:bottom w:val="nil"/>
+          <w:right w:val="nil"/>
+          <w:insideH w:val="nil"/>
+          <w:insideV w:val="nil"/>
+        </w:tcBorders>
+        <w:shd w:val="clear" w:color="auto" w:fill="FFFFFF" w:themeFill="background1"/>
+      </w:tcPr>
+    </w:tblStylePr>
+    <w:tblStylePr w:type="band1Vert">
+      <w:tblPr/>
+      <w:tcPr>
+        <w:tcBorders>
+          <w:left w:val="nil"/>
+          <w:right w:val="nil"/>
+          <w:insideH w:val="nil"/>
+          <w:insideV w:val="nil"/>
+        </w:tcBorders>
+        <w:shd w:val="clear" w:color="auto" w:fill="D0DBF0" w:themeFill="accent1" w:themeFillTint="3F"/>
+      </w:tcPr>
+    </w:tblStylePr>
+    <w:tblStylePr w:type="band1Horz">
+      <w:tblPr/>
+      <w:tcPr>
+        <w:tcBorders>
+          <w:top w:val="nil"/>
+          <w:bottom w:val="nil"/>
+          <w:insideH w:val="nil"/>
+          <w:insideV w:val="nil"/>
+        </w:tcBorders>
+        <w:shd w:val="clear" w:color="auto" w:fill="D0DBF0" w:themeFill="accent1" w:themeFillTint="3F"/>
+      </w:tcPr>
+    </w:tblStylePr>
+    <w:tblStylePr w:type="nwCell">
+      <w:tblPr/>
+      <w:tcPr>
+        <w:shd w:val="clear" w:color="auto" w:fill="FFFFFF" w:themeFill="background1"/>
+      </w:tcPr>
+    </w:tblStylePr>
+    <w:tblStylePr w:type="swCell">
+      <w:tblPr/>
+      <w:tcPr>
+        <w:tcBorders>
+          <w:top w:val="nil"/>
+        </w:tcBorders>
+      </w:tcPr>
+    </w:tblStylePr>
+  </w:style>
+  <w:style w:type="character" w:customStyle="1" w:styleId="Ttulo2Carter">
+    <w:name w:val="Título 2 Caráter"/>
+    <w:basedOn w:val="Tipodeletrapredefinidodopargrafo"/>
+    <w:link w:val="Ttulo2"/>
+    <w:uiPriority w:val="9"/>
+    <w:semiHidden/>
+    <w:rsid w:val="006F28C9"/>
+    <w:rPr>
+      <w:rFonts w:asciiTheme="majorHAnsi" w:eastAsiaTheme="majorEastAsia" w:hAnsiTheme="majorHAnsi" w:cstheme="majorBidi"/>
+      <w:color w:val="2F5496" w:themeColor="accent1" w:themeShade="BF"/>
+      <w:sz w:val="26"/>
+      <w:szCs w:val="26"/>
+      <w:lang w:eastAsia="zh-CN"/>
+    </w:rPr>
   </w:style>
 </w:styles>
 </file>

</xml_diff>